<commit_message>
delayed hormones concentrations in nephron and in portal vein back to international units with replaceable base type support in current Physiolibrary 2.3.0-beta
</commit_message>
<xml_diff>
--- a/Physiomodel/Resources/Documentation/Proteins.docx
+++ b/Physiomodel/Resources/Documentation/Proteins.docx
@@ -9,6 +9,8 @@
           <w:lang w:val="en-US"/>
         </w:rPr>
       </w:pPr>
+      <w:bookmarkStart w:id="0" w:name="_GoBack"/>
+      <w:bookmarkEnd w:id="0"/>
       <w:r>
         <w:rPr>
           <w:lang w:val="en-US"/>
@@ -161,21 +163,7 @@
               <w:rFonts w:ascii="Cambria Math" w:hAnsi="Cambria Math"/>
               <w:lang w:val="en-US"/>
             </w:rPr>
-            <m:t>p=</m:t>
-          </m:r>
-          <m:r>
-            <w:rPr>
-              <w:rFonts w:ascii="Cambria Math" w:hAnsi="Cambria Math"/>
-              <w:lang w:val="en-US"/>
-            </w:rPr>
-            <m:t>c</m:t>
-          </m:r>
-          <m:r>
-            <w:rPr>
-              <w:rFonts w:ascii="Cambria Math" w:hAnsi="Cambria Math"/>
-              <w:lang w:val="en-US"/>
-            </w:rPr>
-            <m:t>∙R∙T</m:t>
+            <m:t>p=c∙R∙T</m:t>
           </m:r>
         </m:oMath>
       </m:oMathPara>
@@ -284,13 +272,7 @@
         <w:rPr>
           <w:lang w:val="en-US"/>
         </w:rPr>
-        <w:t xml:space="preserve"> of total plasmatic protein mass.</w:t>
-      </w:r>
-      <w:r>
-        <w:rPr>
-          <w:lang w:val="en-US"/>
-        </w:rPr>
-        <w:t xml:space="preserve"> </w:t>
+        <w:t xml:space="preserve"> of total plasmatic protein mass. </w:t>
       </w:r>
     </w:p>
     <w:p>
@@ -299,8 +281,6 @@
           <w:lang w:val="en-US"/>
         </w:rPr>
       </w:pPr>
-      <w:bookmarkStart w:id="0" w:name="_GoBack"/>
-      <w:bookmarkEnd w:id="0"/>
     </w:p>
     <w:p>
       <w:pPr>
@@ -951,7 +931,7 @@
       <w:r>
         <w:rPr>
           <w:noProof/>
-          <w:lang w:val="en-US" w:eastAsia="cs-CZ"/>
+          <w:lang w:eastAsia="cs-CZ"/>
         </w:rPr>
         <w:lastRenderedPageBreak/>
         <w:drawing>
@@ -1028,12 +1008,6 @@
         <w:rPr>
           <w:rFonts w:ascii="Calibri" w:hAnsi="Calibri"/>
           <w:noProof/>
-          <w:lang w:val="en-US"/>
-        </w:rPr>
-        <w:fldChar w:fldCharType="separate"/>
-      </w:r>
-      <w:r>
-        <w:rPr>
           <w:lang w:val="en-US"/>
         </w:rPr>
         <w:fldChar w:fldCharType="end"/>
@@ -1523,7 +1497,6 @@
       <w:spacing w:after="0" w:line="240" w:lineRule="auto"/>
     </w:pPr>
     <w:tblPr>
-      <w:tblInd w:w="0" w:type="dxa"/>
       <w:tblBorders>
         <w:top w:val="single" w:sz="4" w:space="0" w:color="auto"/>
         <w:left w:val="single" w:sz="4" w:space="0" w:color="auto"/>
@@ -1532,12 +1505,6 @@
         <w:insideH w:val="single" w:sz="4" w:space="0" w:color="auto"/>
         <w:insideV w:val="single" w:sz="4" w:space="0" w:color="auto"/>
       </w:tblBorders>
-      <w:tblCellMar>
-        <w:top w:w="0" w:type="dxa"/>
-        <w:left w:w="108" w:type="dxa"/>
-        <w:bottom w:w="0" w:type="dxa"/>
-        <w:right w:w="108" w:type="dxa"/>
-      </w:tblCellMar>
     </w:tblPr>
   </w:style>
   <w:style w:type="table" w:styleId="Prosttabulka4">
@@ -1551,13 +1518,6 @@
     <w:tblPr>
       <w:tblStyleRowBandSize w:val="1"/>
       <w:tblStyleColBandSize w:val="1"/>
-      <w:tblInd w:w="0" w:type="dxa"/>
-      <w:tblCellMar>
-        <w:top w:w="0" w:type="dxa"/>
-        <w:left w:w="108" w:type="dxa"/>
-        <w:bottom w:w="0" w:type="dxa"/>
-        <w:right w:w="108" w:type="dxa"/>
-      </w:tblCellMar>
     </w:tblPr>
     <w:tblStylePr w:type="firstRow">
       <w:rPr>
@@ -1607,7 +1567,6 @@
     <w:tblPr>
       <w:tblStyleRowBandSize w:val="1"/>
       <w:tblStyleColBandSize w:val="1"/>
-      <w:tblInd w:w="0" w:type="dxa"/>
       <w:tblBorders>
         <w:top w:val="single" w:sz="4" w:space="0" w:color="999999" w:themeColor="text1" w:themeTint="66"/>
         <w:left w:val="single" w:sz="4" w:space="0" w:color="999999" w:themeColor="text1" w:themeTint="66"/>
@@ -1616,12 +1575,6 @@
         <w:insideH w:val="single" w:sz="4" w:space="0" w:color="999999" w:themeColor="text1" w:themeTint="66"/>
         <w:insideV w:val="single" w:sz="4" w:space="0" w:color="999999" w:themeColor="text1" w:themeTint="66"/>
       </w:tblBorders>
-      <w:tblCellMar>
-        <w:top w:w="0" w:type="dxa"/>
-        <w:left w:w="108" w:type="dxa"/>
-        <w:bottom w:w="0" w:type="dxa"/>
-        <w:right w:w="108" w:type="dxa"/>
-      </w:tblCellMar>
     </w:tblPr>
     <w:tblStylePr w:type="firstRow">
       <w:rPr>

</xml_diff>